<commit_message>
Asteroids now spawn at start of game.
Asteroids now spawn at start of game as well as move and rotate. They
also are moved to the other end of screen when passing boundaries.
</commit_message>
<xml_diff>
--- a/Assets/ToDo.docx
+++ b/Assets/ToDo.docx
@@ -22,7 +22,67 @@
         </w:numPr>
       </w:pPr>
       <w:r>
-        <w:t>Spawn asteroids, move and rotate.</w:t>
+        <w:t>Create a quick title screen.</w:t>
+      </w:r>
+    </w:p>
+    <w:p>
+      <w:pPr>
+        <w:pStyle w:val="ListParagraph"/>
+        <w:numPr>
+          <w:ilvl w:val="0"/>
+          <w:numId w:val="1"/>
+        </w:numPr>
+      </w:pPr>
+      <w:r>
+        <w:t>Create a Game Scene</w:t>
+      </w:r>
+    </w:p>
+    <w:p>
+      <w:pPr>
+        <w:pStyle w:val="ListParagraph"/>
+        <w:numPr>
+          <w:ilvl w:val="0"/>
+          <w:numId w:val="1"/>
+        </w:numPr>
+      </w:pPr>
+      <w:r>
+        <w:t>Add player collision so that player can die.</w:t>
+      </w:r>
+    </w:p>
+    <w:p>
+      <w:pPr>
+        <w:pStyle w:val="ListParagraph"/>
+        <w:numPr>
+          <w:ilvl w:val="0"/>
+          <w:numId w:val="1"/>
+        </w:numPr>
+      </w:pPr>
+      <w:r>
+        <w:t>Add asteroid collision so that player can collide with player.</w:t>
+      </w:r>
+    </w:p>
+    <w:p>
+      <w:pPr>
+        <w:pStyle w:val="ListParagraph"/>
+        <w:numPr>
+          <w:ilvl w:val="0"/>
+          <w:numId w:val="1"/>
+        </w:numPr>
+      </w:pPr>
+      <w:r>
+        <w:t>Have bullets destroy asteroids.</w:t>
+      </w:r>
+    </w:p>
+    <w:p>
+      <w:pPr>
+        <w:pStyle w:val="ListParagraph"/>
+        <w:numPr>
+          <w:ilvl w:val="0"/>
+          <w:numId w:val="1"/>
+        </w:numPr>
+      </w:pPr>
+      <w:r>
+        <w:t>Have asteroid break into to when hit with laser.</w:t>
       </w:r>
       <w:bookmarkStart w:id="0" w:name="_GoBack"/>
       <w:bookmarkEnd w:id="0"/>
@@ -31,7 +91,7 @@
     <w:p/>
     <w:p>
       <w:r>
-        <w:t>http://www.freeasteroids.org/</w:t>
+        <w:t>http://my.ign.com/atari/asteroids</w:t>
       </w:r>
     </w:p>
     <w:sectPr>

</xml_diff>

<commit_message>
Title screen and Game states.
Added title screen as well as add game states. Also added player
blinking after death and modified collision matrix to ignore collisions
between asteroids.
</commit_message>
<xml_diff>
--- a/Assets/ToDo.docx
+++ b/Assets/ToDo.docx
@@ -22,8 +22,10 @@
         </w:numPr>
       </w:pPr>
       <w:r>
-        <w:t>Create a quick title screen.</w:t>
+        <w:t>Add asteroid collision so that player can collide with player.</w:t>
       </w:r>
+      <w:bookmarkStart w:id="0" w:name="_GoBack"/>
+      <w:bookmarkEnd w:id="0"/>
     </w:p>
     <w:p>
       <w:pPr>
@@ -34,7 +36,7 @@
         </w:numPr>
       </w:pPr>
       <w:r>
-        <w:t>Create a Game Scene</w:t>
+        <w:t>Have bullets destroy asteroids.</w:t>
       </w:r>
     </w:p>
     <w:p>
@@ -46,46 +48,8 @@
         </w:numPr>
       </w:pPr>
       <w:r>
-        <w:t>Add player collision so that player can die.</w:t>
-      </w:r>
-    </w:p>
-    <w:p>
-      <w:pPr>
-        <w:pStyle w:val="ListParagraph"/>
-        <w:numPr>
-          <w:ilvl w:val="0"/>
-          <w:numId w:val="1"/>
-        </w:numPr>
-      </w:pPr>
-      <w:r>
-        <w:t>Add asteroid collision so that player can collide with player.</w:t>
-      </w:r>
-    </w:p>
-    <w:p>
-      <w:pPr>
-        <w:pStyle w:val="ListParagraph"/>
-        <w:numPr>
-          <w:ilvl w:val="0"/>
-          <w:numId w:val="1"/>
-        </w:numPr>
-      </w:pPr>
-      <w:r>
-        <w:t>Have bullets destroy asteroids.</w:t>
-      </w:r>
-    </w:p>
-    <w:p>
-      <w:pPr>
-        <w:pStyle w:val="ListParagraph"/>
-        <w:numPr>
-          <w:ilvl w:val="0"/>
-          <w:numId w:val="1"/>
-        </w:numPr>
-      </w:pPr>
-      <w:r>
         <w:t>Have asteroid break into to when hit with laser.</w:t>
       </w:r>
-      <w:bookmarkStart w:id="0" w:name="_GoBack"/>
-      <w:bookmarkEnd w:id="0"/>
     </w:p>
     <w:p/>
     <w:p/>

</xml_diff>

<commit_message>
Player transition from alive to killed than back alive complete.
Player will now dies when colliding with asteroid. Explosion will be
seen, then a couple of seconds later, player position is reset to
center. Also, player and its own laser will not collide.
</commit_message>
<xml_diff>
--- a/Assets/ToDo.docx
+++ b/Assets/ToDo.docx
@@ -22,7 +22,13 @@
         </w:numPr>
       </w:pPr>
       <w:r>
-        <w:t>Add asteroid collision so that player can collide with player.</w:t>
+        <w:t xml:space="preserve">Have asteroid break into </w:t>
+      </w:r>
+      <w:r>
+        <w:t>two</w:t>
+      </w:r>
+      <w:r>
+        <w:t xml:space="preserve"> when hit with laser.</w:t>
       </w:r>
       <w:bookmarkStart w:id="0" w:name="_GoBack"/>
       <w:bookmarkEnd w:id="0"/>
@@ -36,7 +42,7 @@
         </w:numPr>
       </w:pPr>
       <w:r>
-        <w:t>Have bullets destroy asteroids.</w:t>
+        <w:t>Have broken pieces get destroyed when shot.</w:t>
       </w:r>
     </w:p>
     <w:p>
@@ -48,7 +54,7 @@
         </w:numPr>
       </w:pPr>
       <w:r>
-        <w:t>Have asteroid break into to when hit with laser.</w:t>
+        <w:t xml:space="preserve">Have smaller piece break into final 2 small </w:t>
       </w:r>
     </w:p>
     <w:p/>

</xml_diff>

<commit_message>
Initiated asteroids breaking into smaller pieces (in progress).
</commit_message>
<xml_diff>
--- a/Assets/ToDo.docx
+++ b/Assets/ToDo.docx
@@ -30,8 +30,6 @@
       <w:r>
         <w:t xml:space="preserve"> when hit with laser.</w:t>
       </w:r>
-      <w:bookmarkStart w:id="0" w:name="_GoBack"/>
-      <w:bookmarkEnd w:id="0"/>
     </w:p>
     <w:p>
       <w:pPr>
@@ -56,6 +54,11 @@
       <w:r>
         <w:t xml:space="preserve">Have smaller piece break into final 2 small </w:t>
       </w:r>
+      <w:r>
+        <w:t>pieces.</w:t>
+      </w:r>
+      <w:bookmarkStart w:id="0" w:name="_GoBack"/>
+      <w:bookmarkEnd w:id="0"/>
     </w:p>
     <w:p/>
     <w:p/>

</xml_diff>

<commit_message>
Completed asteroid breaking into pieces.
Asteroids now break when shot. So 3 layers: big asteroid, medium
asteroid, and small asteroid.
</commit_message>
<xml_diff>
--- a/Assets/ToDo.docx
+++ b/Assets/ToDo.docx
@@ -22,13 +22,7 @@
         </w:numPr>
       </w:pPr>
       <w:r>
-        <w:t xml:space="preserve">Have asteroid break into </w:t>
-      </w:r>
-      <w:r>
-        <w:t>two</w:t>
-      </w:r>
-      <w:r>
-        <w:t xml:space="preserve"> when hit with laser.</w:t>
+        <w:t>Display number of player lives left.</w:t>
       </w:r>
     </w:p>
     <w:p>
@@ -40,7 +34,7 @@
         </w:numPr>
       </w:pPr>
       <w:r>
-        <w:t>Have broken pieces get destroyed when shot.</w:t>
+        <w:t>Have game over fade in. The rest fade out then for to title screen.</w:t>
       </w:r>
     </w:p>
     <w:p>
@@ -52,10 +46,31 @@
         </w:numPr>
       </w:pPr>
       <w:r>
-        <w:t xml:space="preserve">Have smaller piece break into final 2 small </w:t>
+        <w:t>Add scoring system. Do some research.</w:t>
       </w:r>
+    </w:p>
+    <w:p>
+      <w:pPr>
+        <w:pStyle w:val="ListParagraph"/>
+        <w:numPr>
+          <w:ilvl w:val="0"/>
+          <w:numId w:val="1"/>
+        </w:numPr>
+      </w:pPr>
       <w:r>
-        <w:t>pieces.</w:t>
+        <w:t>Display score.</w:t>
+      </w:r>
+    </w:p>
+    <w:p>
+      <w:pPr>
+        <w:pStyle w:val="ListParagraph"/>
+        <w:numPr>
+          <w:ilvl w:val="0"/>
+          <w:numId w:val="1"/>
+        </w:numPr>
+      </w:pPr>
+      <w:r>
+        <w:t>Add UFO ship and make it move Randomly across the screen shooting in all directions. Check with original version.</w:t>
       </w:r>
       <w:bookmarkStart w:id="0" w:name="_GoBack"/>
       <w:bookmarkEnd w:id="0"/>

</xml_diff>

<commit_message>
Game over fade in and the rest fade out before going to title scene.
</commit_message>
<xml_diff>
--- a/Assets/ToDo.docx
+++ b/Assets/ToDo.docx
@@ -22,8 +22,10 @@
         </w:numPr>
       </w:pPr>
       <w:r>
-        <w:t>Display number of player lives left.</w:t>
+        <w:t>Add scoring system. Do some research.</w:t>
       </w:r>
+      <w:bookmarkStart w:id="0" w:name="_GoBack"/>
+      <w:bookmarkEnd w:id="0"/>
     </w:p>
     <w:p>
       <w:pPr>
@@ -34,7 +36,7 @@
         </w:numPr>
       </w:pPr>
       <w:r>
-        <w:t>Have game over fade in. The rest fade out then for to title screen.</w:t>
+        <w:t>Display score.</w:t>
       </w:r>
     </w:p>
     <w:p>
@@ -46,34 +48,8 @@
         </w:numPr>
       </w:pPr>
       <w:r>
-        <w:t>Add scoring system. Do some research.</w:t>
-      </w:r>
-    </w:p>
-    <w:p>
-      <w:pPr>
-        <w:pStyle w:val="ListParagraph"/>
-        <w:numPr>
-          <w:ilvl w:val="0"/>
-          <w:numId w:val="1"/>
-        </w:numPr>
-      </w:pPr>
-      <w:r>
-        <w:t>Display score.</w:t>
-      </w:r>
-    </w:p>
-    <w:p>
-      <w:pPr>
-        <w:pStyle w:val="ListParagraph"/>
-        <w:numPr>
-          <w:ilvl w:val="0"/>
-          <w:numId w:val="1"/>
-        </w:numPr>
-      </w:pPr>
-      <w:r>
         <w:t>Add UFO ship and make it move Randomly across the screen shooting in all directions. Check with original version.</w:t>
       </w:r>
-      <w:bookmarkStart w:id="0" w:name="_GoBack"/>
-      <w:bookmarkEnd w:id="0"/>
     </w:p>
     <w:p/>
     <w:p/>

</xml_diff>

<commit_message>
UFO now shoots and sounds
UFO now shoots. All sounds implemented except for thrusters.
</commit_message>
<xml_diff>
--- a/Assets/ToDo.docx
+++ b/Assets/ToDo.docx
@@ -22,10 +22,8 @@
         </w:numPr>
       </w:pPr>
       <w:r>
-        <w:t>Add scoring system. Do some research.</w:t>
-      </w:r>
-      <w:bookmarkStart w:id="0" w:name="_GoBack"/>
-      <w:bookmarkEnd w:id="0"/>
+        <w:t>Add ship thrusting sound at least.</w:t>
+      </w:r>
     </w:p>
     <w:p>
       <w:pPr>
@@ -36,7 +34,7 @@
         </w:numPr>
       </w:pPr>
       <w:r>
-        <w:t>Display score.</w:t>
+        <w:t>Detect when all asteroids are destroyed and start next level with an extra asteroid to spawn.</w:t>
       </w:r>
     </w:p>
     <w:p>
@@ -48,10 +46,115 @@
         </w:numPr>
       </w:pPr>
       <w:r>
-        <w:t>Add UFO ship and make it move Randomly across the screen shooting in all directions. Check with original version.</w:t>
+        <w:t>Add extra life after every 10000 points achieved.</w:t>
+      </w:r>
+      <w:bookmarkStart w:id="0" w:name="_GoBack"/>
+      <w:bookmarkEnd w:id="0"/>
+    </w:p>
+    <w:p>
+      <w:pPr>
+        <w:pStyle w:val="ListParagraph"/>
+        <w:numPr>
+          <w:ilvl w:val="0"/>
+          <w:numId w:val="1"/>
+        </w:numPr>
+      </w:pPr>
+      <w:r>
+        <w:t>Add persistent high score.</w:t>
+      </w:r>
+    </w:p>
+    <w:p>
+      <w:pPr>
+        <w:pStyle w:val="ListParagraph"/>
+        <w:numPr>
+          <w:ilvl w:val="0"/>
+          <w:numId w:val="1"/>
+        </w:numPr>
+      </w:pPr>
+      <w:r>
+        <w:t>Polish title screen.</w:t>
+      </w:r>
+    </w:p>
+    <w:p>
+      <w:pPr>
+        <w:pStyle w:val="ListParagraph"/>
+        <w:numPr>
+          <w:ilvl w:val="0"/>
+          <w:numId w:val="1"/>
+        </w:numPr>
+      </w:pPr>
+      <w:r>
+        <w:t>Add fonts.</w:t>
+      </w:r>
+    </w:p>
+    <w:p>
+      <w:pPr>
+        <w:pStyle w:val="ListParagraph"/>
+        <w:numPr>
+          <w:ilvl w:val="0"/>
+          <w:numId w:val="1"/>
+        </w:numPr>
+      </w:pPr>
+      <w:r>
+        <w:t>============== Extra stuff if time in future =============</w:t>
+      </w:r>
+    </w:p>
+    <w:p>
+      <w:pPr>
+        <w:pStyle w:val="ListParagraph"/>
+        <w:numPr>
+          <w:ilvl w:val="0"/>
+          <w:numId w:val="1"/>
+        </w:numPr>
+      </w:pPr>
+      <w:r>
+        <w:t>Create small saucer that shoots more accurately.</w:t>
+      </w:r>
+    </w:p>
+    <w:p>
+      <w:pPr>
+        <w:pStyle w:val="ListParagraph"/>
+        <w:numPr>
+          <w:ilvl w:val="0"/>
+          <w:numId w:val="1"/>
+        </w:numPr>
+      </w:pPr>
+      <w:r>
+        <w:t>Ship thrusting.</w:t>
       </w:r>
     </w:p>
     <w:p/>
+    <w:p>
+      <w:r>
+        <w:t>Large Asteroids: 20 points.</w:t>
+      </w:r>
+    </w:p>
+    <w:p>
+      <w:r>
+        <w:t>Medium Asteroids: 50 points.</w:t>
+      </w:r>
+    </w:p>
+    <w:p>
+      <w:r>
+        <w:t>Small Asteroids: 100 points.</w:t>
+      </w:r>
+    </w:p>
+    <w:p>
+      <w:r>
+        <w:t>Large Saucer: 200 points.</w:t>
+      </w:r>
+    </w:p>
+    <w:p>
+      <w:r>
+        <w:t>Small Saucer (maybe in the future): 1000 points.</w:t>
+      </w:r>
+    </w:p>
+    <w:p/>
+    <w:p>
+      <w:r>
+        <w:t>Extra life after every 10000 points.</w:t>
+      </w:r>
+    </w:p>
     <w:p/>
     <w:p>
       <w:r>

</xml_diff>